<commit_message>
Link to github in readme.docx
</commit_message>
<xml_diff>
--- a/readme.docx
+++ b/readme.docx
@@ -5433,18 +5433,7 @@
                                         <w:szCs w:val="72"/>
                                         <w:rtl/>
                                       </w:rPr>
-                                      <w:t xml:space="preserve">נושאים מתקדמים בפיתוח </w:t>
-                                    </w:r>
-                                    <w:proofErr w:type="spellStart"/>
-                                    <w:r>
-                                      <w:rPr>
-                                        <w:rFonts w:ascii="David" w:eastAsiaTheme="majorEastAsia" w:hAnsi="David" w:cs="David"/>
-                                        <w:color w:val="262626" w:themeColor="text1" w:themeTint="D9"/>
-                                        <w:sz w:val="72"/>
-                                        <w:szCs w:val="72"/>
-                                        <w:rtl/>
-                                      </w:rPr>
-                                      <w:t>תוכנה</w:t>
+                                      <w:t>נושאים מתקדמים בפיתוח תוכנה</w:t>
                                     </w:r>
                                   </w:sdtContent>
                                 </w:sdt>
@@ -5456,18 +5445,7 @@
                                     <w:szCs w:val="36"/>
                                     <w:rtl/>
                                   </w:rPr>
-                                  <w:t>דו"ח</w:t>
-                                </w:r>
-                                <w:proofErr w:type="spellEnd"/>
-                                <w:r>
-                                  <w:rPr>
-                                    <w:rFonts w:ascii="David" w:hAnsi="David" w:cs="David"/>
-                                    <w:color w:val="404040" w:themeColor="text1" w:themeTint="BF"/>
-                                    <w:sz w:val="36"/>
-                                    <w:szCs w:val="36"/>
-                                    <w:rtl/>
-                                  </w:rPr>
-                                  <w:t xml:space="preserve"> סיכום</w:t>
+                                  <w:t>דו"ח סיכום</w:t>
                                 </w:r>
                               </w:p>
                             </w:txbxContent>
@@ -5531,18 +5509,7 @@
                                   <w:szCs w:val="72"/>
                                   <w:rtl/>
                                 </w:rPr>
-                                <w:t xml:space="preserve">נושאים מתקדמים בפיתוח </w:t>
-                              </w:r>
-                              <w:proofErr w:type="spellStart"/>
-                              <w:r>
-                                <w:rPr>
-                                  <w:rFonts w:ascii="David" w:eastAsiaTheme="majorEastAsia" w:hAnsi="David" w:cs="David"/>
-                                  <w:color w:val="262626" w:themeColor="text1" w:themeTint="D9"/>
-                                  <w:sz w:val="72"/>
-                                  <w:szCs w:val="72"/>
-                                  <w:rtl/>
-                                </w:rPr>
-                                <w:t>תוכנה</w:t>
+                                <w:t>נושאים מתקדמים בפיתוח תוכנה</w:t>
                               </w:r>
                             </w:sdtContent>
                           </w:sdt>
@@ -5554,18 +5521,7 @@
                               <w:szCs w:val="36"/>
                               <w:rtl/>
                             </w:rPr>
-                            <w:t>דו"ח</w:t>
-                          </w:r>
-                          <w:proofErr w:type="spellEnd"/>
-                          <w:r>
-                            <w:rPr>
-                              <w:rFonts w:ascii="David" w:hAnsi="David" w:cs="David"/>
-                              <w:color w:val="404040" w:themeColor="text1" w:themeTint="BF"/>
-                              <w:sz w:val="36"/>
-                              <w:szCs w:val="36"/>
-                              <w:rtl/>
-                            </w:rPr>
-                            <w:t xml:space="preserve"> סיכום</w:t>
+                            <w:t>דו"ח סיכום</w:t>
                           </w:r>
                         </w:p>
                       </w:txbxContent>
@@ -6187,6 +6143,15 @@
         </w:rPr>
         <w:t xml:space="preserve">  </w:t>
       </w:r>
+      <w:r>
+        <w:rPr>
+          <w:rFonts w:ascii="David" w:hAnsi="David" w:cs="David" w:hint="cs"/>
+          <w:sz w:val="24"/>
+          <w:szCs w:val="24"/>
+          <w:rtl/>
+        </w:rPr>
+        <w:t xml:space="preserve"> </w:t>
+      </w:r>
     </w:p>
     <w:p>
       <w:pPr>
@@ -7113,7 +7078,6 @@
         </w:rPr>
         <w:t>הקבצים וחילוצם יש ללחוץ ב-</w:t>
       </w:r>
-      <w:proofErr w:type="spellStart"/>
       <w:r>
         <w:rPr>
           <w:rFonts w:ascii="David" w:hAnsi="David" w:cs="David"/>
@@ -7122,7 +7086,6 @@
         </w:rPr>
         <w:t>xampp</w:t>
       </w:r>
-      <w:proofErr w:type="spellEnd"/>
       <w:r>
         <w:rPr>
           <w:rFonts w:ascii="David" w:hAnsi="David" w:cs="David" w:hint="cs"/>
@@ -7158,23 +7121,13 @@
         </w:rPr>
         <w:t>-</w:t>
       </w:r>
-      <w:proofErr w:type="spellStart"/>
-      <w:r>
-        <w:rPr>
-          <w:rFonts w:ascii="David" w:hAnsi="David" w:cs="David"/>
-          <w:sz w:val="24"/>
-          <w:szCs w:val="24"/>
-        </w:rPr>
-        <w:t>apache</w:t>
-      </w:r>
-      <w:proofErr w:type="spellEnd"/>
-      <w:r>
-        <w:rPr>
-          <w:rFonts w:ascii="David" w:hAnsi="David" w:cs="David"/>
-          <w:sz w:val="24"/>
-          <w:szCs w:val="24"/>
-        </w:rPr>
-        <w:t xml:space="preserve"> </w:t>
+      <w:r>
+        <w:rPr>
+          <w:rFonts w:ascii="David" w:hAnsi="David" w:cs="David"/>
+          <w:sz w:val="24"/>
+          <w:szCs w:val="24"/>
+        </w:rPr>
+        <w:t xml:space="preserve">apache </w:t>
       </w:r>
       <w:r>
         <w:rPr>
@@ -7185,7 +7138,6 @@
         </w:rPr>
         <w:t xml:space="preserve"> וב-</w:t>
       </w:r>
-      <w:proofErr w:type="spellStart"/>
       <w:r>
         <w:rPr>
           <w:rFonts w:ascii="David" w:hAnsi="David" w:cs="David"/>
@@ -7194,7 +7146,6 @@
         </w:rPr>
         <w:t>mysql</w:t>
       </w:r>
-      <w:proofErr w:type="spellEnd"/>
       <w:r>
         <w:rPr>
           <w:rFonts w:ascii="David" w:hAnsi="David" w:cs="David" w:hint="cs"/>
@@ -7224,7 +7175,6 @@
         </w:rPr>
         <w:t xml:space="preserve"> בנוסף ב-</w:t>
       </w:r>
-      <w:proofErr w:type="spellStart"/>
       <w:r>
         <w:rPr>
           <w:rFonts w:ascii="David" w:hAnsi="David" w:cs="David"/>
@@ -7233,7 +7183,6 @@
         </w:rPr>
         <w:t>mysql</w:t>
       </w:r>
-      <w:proofErr w:type="spellEnd"/>
       <w:r>
         <w:rPr>
           <w:rFonts w:ascii="David" w:hAnsi="David" w:cs="David" w:hint="cs"/>
@@ -7260,7 +7209,6 @@
         </w:rPr>
         <w:t xml:space="preserve"> ואז יפתח דף </w:t>
       </w:r>
-      <w:proofErr w:type="spellStart"/>
       <w:r>
         <w:rPr>
           <w:rFonts w:ascii="David" w:hAnsi="David" w:cs="David"/>
@@ -7269,7 +7217,6 @@
         </w:rPr>
         <w:t>php</w:t>
       </w:r>
-      <w:proofErr w:type="spellEnd"/>
       <w:r>
         <w:rPr>
           <w:rFonts w:ascii="David" w:hAnsi="David" w:cs="David" w:hint="cs"/>
@@ -7279,7 +7226,6 @@
         </w:rPr>
         <w:t xml:space="preserve"> </w:t>
       </w:r>
-      <w:proofErr w:type="spellStart"/>
       <w:r>
         <w:rPr>
           <w:rFonts w:ascii="David" w:hAnsi="David" w:cs="David"/>
@@ -7288,7 +7234,6 @@
         </w:rPr>
         <w:t>MyAdmin</w:t>
       </w:r>
-      <w:proofErr w:type="spellEnd"/>
       <w:r>
         <w:rPr>
           <w:rFonts w:ascii="David" w:hAnsi="David" w:cs="David" w:hint="cs"/>
@@ -7359,7 +7304,6 @@
         </w:rPr>
         <w:t xml:space="preserve"> ונחלץ אליה את התיקייה שנקראת </w:t>
       </w:r>
-      <w:proofErr w:type="spellStart"/>
       <w:r>
         <w:rPr>
           <w:rFonts w:ascii="David" w:hAnsi="David" w:cs="David"/>
@@ -7368,7 +7312,6 @@
         </w:rPr>
         <w:t>sql</w:t>
       </w:r>
-      <w:proofErr w:type="spellEnd"/>
       <w:r>
         <w:rPr>
           <w:rFonts w:ascii="David" w:hAnsi="David" w:cs="David" w:hint="cs"/>
@@ -7398,7 +7341,6 @@
         </w:rPr>
         <w:t xml:space="preserve">בנוסף נלך לתיקיית </w:t>
       </w:r>
-      <w:proofErr w:type="spellStart"/>
       <w:r>
         <w:rPr>
           <w:rFonts w:ascii="David" w:hAnsi="David" w:cs="David"/>
@@ -7407,7 +7349,6 @@
         </w:rPr>
         <w:t>xampp</w:t>
       </w:r>
-      <w:proofErr w:type="spellEnd"/>
       <w:r>
         <w:rPr>
           <w:rFonts w:ascii="David" w:hAnsi="David" w:cs="David" w:hint="cs"/>
@@ -7442,7 +7383,6 @@
         </w:rPr>
         <w:t>) ונכנס ל-</w:t>
       </w:r>
-      <w:proofErr w:type="spellStart"/>
       <w:r>
         <w:rPr>
           <w:rFonts w:ascii="David" w:hAnsi="David" w:cs="David"/>
@@ -7451,7 +7391,6 @@
         </w:rPr>
         <w:t>htdocs</w:t>
       </w:r>
-      <w:proofErr w:type="spellEnd"/>
       <w:r>
         <w:rPr>
           <w:rFonts w:ascii="David" w:hAnsi="David" w:cs="David" w:hint="cs"/>
@@ -7852,7 +7791,7 @@
       <w:pPr>
         <w:spacing w:after="0" w:line="480" w:lineRule="auto"/>
         <w:rPr>
-          <w:rFonts w:ascii="David" w:hAnsi="David" w:cs="David" w:hint="cs"/>
+          <w:rFonts w:ascii="David" w:hAnsi="David" w:cs="David"/>
           <w:sz w:val="24"/>
           <w:szCs w:val="24"/>
           <w:rtl/>
@@ -7870,7 +7809,6 @@
         </w:rPr>
         <w:t>לינק ל-</w:t>
       </w:r>
-      <w:proofErr w:type="spellStart"/>
       <w:r>
         <w:rPr>
           <w:rFonts w:ascii="David" w:hAnsi="David" w:cs="David"/>
@@ -7882,7 +7820,6 @@
         </w:rPr>
         <w:t>github</w:t>
       </w:r>
-      <w:proofErr w:type="spellEnd"/>
       <w:r>
         <w:rPr>
           <w:rFonts w:ascii="David" w:hAnsi="David" w:cs="David" w:hint="cs"/>

</xml_diff>